<commit_message>
Atualizações na descrição do monitor de topologia.
</commit_message>
<xml_diff>
--- a/Modelagem/Database.docx
+++ b/Modelagem/Database.docx
@@ -38,13 +38,27 @@
         <w:rPr>
           <w:lang w:val="en-US"/>
         </w:rPr>
-        <w:t>_id (repositoryI</w:t>
-      </w:r>
-      <w:r>
-        <w:rPr>
-          <w:lang w:val="en-US"/>
-        </w:rPr>
-        <w:t>d)</w:t>
+        <w:t>_id (</w:t>
+      </w:r>
+      <w:proofErr w:type="spellStart"/>
+      <w:r>
+        <w:rPr>
+          <w:lang w:val="en-US"/>
+        </w:rPr>
+        <w:t>repositoryI</w:t>
+      </w:r>
+      <w:r>
+        <w:rPr>
+          <w:lang w:val="en-US"/>
+        </w:rPr>
+        <w:t>d</w:t>
+      </w:r>
+      <w:proofErr w:type="spellEnd"/>
+      <w:r>
+        <w:rPr>
+          <w:lang w:val="en-US"/>
+        </w:rPr>
+        <w:t>)</w:t>
       </w:r>
       <w:r>
         <w:rPr>
@@ -71,12 +85,14 @@
           <w:lang w:val="en-US"/>
         </w:rPr>
       </w:pPr>
+      <w:proofErr w:type="spellStart"/>
       <w:r>
         <w:rPr>
           <w:lang w:val="en-US"/>
         </w:rPr>
         <w:t>systemName</w:t>
       </w:r>
+      <w:proofErr w:type="spellEnd"/>
       <w:r>
         <w:rPr>
           <w:lang w:val="en-US"/>
@@ -114,12 +130,14 @@
           <w:lang w:val="en-US"/>
         </w:rPr>
       </w:pPr>
+      <w:proofErr w:type="spellStart"/>
       <w:r>
         <w:rPr>
           <w:lang w:val="en-US"/>
         </w:rPr>
         <w:t>hostName</w:t>
       </w:r>
+      <w:proofErr w:type="spellEnd"/>
       <w:r>
         <w:rPr>
           <w:lang w:val="en-US"/>
@@ -156,6 +174,7 @@
           <w:lang w:val="en-US"/>
         </w:rPr>
       </w:pPr>
+      <w:proofErr w:type="spellStart"/>
       <w:r>
         <w:rPr>
           <w:lang w:val="en-US"/>
@@ -174,6 +193,7 @@
         </w:rPr>
         <w:t>Name</w:t>
       </w:r>
+      <w:proofErr w:type="spellEnd"/>
       <w:r>
         <w:rPr>
           <w:lang w:val="en-US"/>
@@ -210,6 +230,7 @@
           <w:lang w:val="en-US"/>
         </w:rPr>
       </w:pPr>
+      <w:proofErr w:type="spellStart"/>
       <w:r>
         <w:rPr>
           <w:lang w:val="en-US"/>
@@ -228,6 +249,7 @@
         </w:rPr>
         <w:t>th</w:t>
       </w:r>
+      <w:proofErr w:type="spellEnd"/>
       <w:r>
         <w:rPr>
           <w:lang w:val="en-US"/>
@@ -259,6 +281,7 @@
           <w:lang w:val="en-US"/>
         </w:rPr>
       </w:pPr>
+      <w:proofErr w:type="spellStart"/>
       <w:r>
         <w:rPr>
           <w:lang w:val="en-US"/>
@@ -277,6 +300,7 @@
         </w:rPr>
         <w:t>To</w:t>
       </w:r>
+      <w:proofErr w:type="spellEnd"/>
       <w:r>
         <w:rPr>
           <w:lang w:val="en-US"/>
@@ -305,8 +329,16 @@
         <w:rPr>
           <w:lang w:val="en-US"/>
         </w:rPr>
-        <w:t xml:space="preserve"> of Strings: repositoryId</w:t>
-      </w:r>
+        <w:t xml:space="preserve"> of Strings: </w:t>
+      </w:r>
+      <w:proofErr w:type="spellStart"/>
+      <w:r>
+        <w:rPr>
+          <w:lang w:val="en-US"/>
+        </w:rPr>
+        <w:t>repositoryId</w:t>
+      </w:r>
+      <w:proofErr w:type="spellEnd"/>
       <w:r>
         <w:rPr>
           <w:lang w:val="en-US"/>
@@ -325,6 +357,7 @@
           <w:lang w:val="en-US"/>
         </w:rPr>
       </w:pPr>
+      <w:proofErr w:type="spellStart"/>
       <w:r>
         <w:rPr>
           <w:lang w:val="en-US"/>
@@ -349,6 +382,7 @@
         </w:rPr>
         <w:t>rom</w:t>
       </w:r>
+      <w:proofErr w:type="spellEnd"/>
       <w:r>
         <w:rPr>
           <w:lang w:val="en-US"/>
@@ -377,7 +411,21 @@
         <w:rPr>
           <w:lang w:val="en-US"/>
         </w:rPr>
-        <w:t xml:space="preserve"> of Strings: repositoryId)</w:t>
+        <w:t xml:space="preserve"> of Strings: </w:t>
+      </w:r>
+      <w:proofErr w:type="spellStart"/>
+      <w:r>
+        <w:rPr>
+          <w:lang w:val="en-US"/>
+        </w:rPr>
+        <w:t>repositoryId</w:t>
+      </w:r>
+      <w:proofErr w:type="spellEnd"/>
+      <w:r>
+        <w:rPr>
+          <w:lang w:val="en-US"/>
+        </w:rPr>
+        <w:t>)</w:t>
       </w:r>
     </w:p>
     <w:p>
@@ -391,30 +439,46 @@
           <w:lang w:val="en-US"/>
         </w:rPr>
       </w:pPr>
+      <w:proofErr w:type="spellStart"/>
       <w:r>
         <w:rPr>
           <w:lang w:val="en-US"/>
         </w:rPr>
         <w:t>commitHeads</w:t>
       </w:r>
-      <w:r>
-        <w:rPr>
-          <w:lang w:val="en-US"/>
-        </w:rPr>
-        <w:tab/>
-      </w:r>
-      <w:r>
-        <w:rPr>
-          <w:lang w:val="en-US"/>
-        </w:rPr>
-        <w:tab/>
-      </w:r>
-      <w:r>
-        <w:rPr>
-          <w:lang w:val="en-US"/>
-        </w:rPr>
-        <w:tab/>
-        <w:t>(Array of Strings: commits.hash)</w:t>
+      <w:proofErr w:type="spellEnd"/>
+      <w:r>
+        <w:rPr>
+          <w:lang w:val="en-US"/>
+        </w:rPr>
+        <w:tab/>
+      </w:r>
+      <w:r>
+        <w:rPr>
+          <w:lang w:val="en-US"/>
+        </w:rPr>
+        <w:tab/>
+      </w:r>
+      <w:r>
+        <w:rPr>
+          <w:lang w:val="en-US"/>
+        </w:rPr>
+        <w:tab/>
+        <w:t xml:space="preserve">(Array of Strings: </w:t>
+      </w:r>
+      <w:proofErr w:type="spellStart"/>
+      <w:r>
+        <w:rPr>
+          <w:lang w:val="en-US"/>
+        </w:rPr>
+        <w:t>commits.hash</w:t>
+      </w:r>
+      <w:proofErr w:type="spellEnd"/>
+      <w:r>
+        <w:rPr>
+          <w:lang w:val="en-US"/>
+        </w:rPr>
+        <w:t>)</w:t>
       </w:r>
     </w:p>
     <w:p>
@@ -424,11 +488,19 @@
           <w:lang w:val="en-US"/>
         </w:rPr>
       </w:pPr>
-      <w:r>
-        <w:rPr>
-          <w:lang w:val="en-US"/>
-        </w:rPr>
-        <w:t>indexes:</w:t>
+      <w:proofErr w:type="gramStart"/>
+      <w:r>
+        <w:rPr>
+          <w:lang w:val="en-US"/>
+        </w:rPr>
+        <w:t>indexes</w:t>
+      </w:r>
+      <w:proofErr w:type="gramEnd"/>
+      <w:r>
+        <w:rPr>
+          <w:lang w:val="en-US"/>
+        </w:rPr>
+        <w:t>:</w:t>
       </w:r>
     </w:p>
     <w:p>
@@ -460,12 +532,14 @@
           <w:lang w:val="en-US"/>
         </w:rPr>
       </w:pPr>
+      <w:proofErr w:type="spellStart"/>
       <w:r>
         <w:rPr>
           <w:lang w:val="en-US"/>
         </w:rPr>
         <w:t>UQ_system_host_clone</w:t>
       </w:r>
+      <w:proofErr w:type="spellEnd"/>
     </w:p>
     <w:p>
       <w:pPr>
@@ -478,12 +552,14 @@
           <w:lang w:val="en-US"/>
         </w:rPr>
       </w:pPr>
+      <w:proofErr w:type="spellStart"/>
       <w:r>
         <w:rPr>
           <w:lang w:val="en-US"/>
         </w:rPr>
         <w:t>UQ_system_host_path</w:t>
       </w:r>
+      <w:proofErr w:type="spellEnd"/>
     </w:p>
     <w:p>
       <w:pPr>
@@ -582,12 +658,14 @@
           <w:lang w:val="en-US"/>
         </w:rPr>
       </w:pPr>
+      <w:proofErr w:type="spellStart"/>
       <w:r>
         <w:rPr>
           <w:lang w:val="en-US"/>
         </w:rPr>
         <w:t>systemName</w:t>
       </w:r>
+      <w:proofErr w:type="spellEnd"/>
       <w:r>
         <w:rPr>
           <w:lang w:val="en-US"/>
@@ -619,12 +697,14 @@
           <w:lang w:val="en-US"/>
         </w:rPr>
       </w:pPr>
+      <w:proofErr w:type="spellStart"/>
       <w:r>
         <w:rPr>
           <w:lang w:val="en-US"/>
         </w:rPr>
         <w:t>commitDate</w:t>
       </w:r>
+      <w:proofErr w:type="spellEnd"/>
       <w:r>
         <w:rPr>
           <w:lang w:val="en-US"/>
@@ -711,12 +791,14 @@
           <w:lang w:val="en-US"/>
         </w:rPr>
       </w:pPr>
+      <w:proofErr w:type="spellStart"/>
       <w:r>
         <w:rPr>
           <w:lang w:val="en-US"/>
         </w:rPr>
         <w:t>shortMessage</w:t>
       </w:r>
+      <w:proofErr w:type="spellEnd"/>
       <w:r>
         <w:rPr>
           <w:lang w:val="en-US"/>
@@ -803,6 +885,7 @@
           <w:lang w:val="en-US"/>
         </w:rPr>
       </w:pPr>
+      <w:proofErr w:type="spellStart"/>
       <w:r>
         <w:rPr>
           <w:lang w:val="en-US"/>
@@ -815,6 +898,7 @@
         </w:rPr>
         <w:t>oundIn</w:t>
       </w:r>
+      <w:proofErr w:type="spellEnd"/>
       <w:r>
         <w:rPr>
           <w:lang w:val="en-US"/>
@@ -840,6 +924,7 @@
         </w:rPr>
         <w:t xml:space="preserve"> of Strings: </w:t>
       </w:r>
+      <w:proofErr w:type="spellStart"/>
       <w:r>
         <w:rPr>
           <w:u w:val="single"/>
@@ -847,6 +932,7 @@
         </w:rPr>
         <w:t>repositoryId</w:t>
       </w:r>
+      <w:proofErr w:type="spellEnd"/>
       <w:r>
         <w:rPr>
           <w:lang w:val="en-US"/>
@@ -861,11 +947,19 @@
           <w:lang w:val="en-US"/>
         </w:rPr>
       </w:pPr>
-      <w:r>
-        <w:rPr>
-          <w:lang w:val="en-US"/>
-        </w:rPr>
-        <w:t>indexes:</w:t>
+      <w:proofErr w:type="gramStart"/>
+      <w:r>
+        <w:rPr>
+          <w:lang w:val="en-US"/>
+        </w:rPr>
+        <w:t>indexes</w:t>
+      </w:r>
+      <w:proofErr w:type="gramEnd"/>
+      <w:r>
+        <w:rPr>
+          <w:lang w:val="en-US"/>
+        </w:rPr>
+        <w:t>:</w:t>
       </w:r>
     </w:p>
     <w:p>
@@ -897,12 +991,14 @@
           <w:lang w:val="en-US"/>
         </w:rPr>
       </w:pPr>
+      <w:proofErr w:type="spellStart"/>
       <w:r>
         <w:rPr>
           <w:lang w:val="en-US"/>
         </w:rPr>
         <w:t>UQ_hash_systemName</w:t>
       </w:r>
+      <w:proofErr w:type="spellEnd"/>
     </w:p>
     <w:p>
       <w:pPr>
@@ -915,24 +1011,9 @@
           <w:lang w:val="en-US"/>
         </w:rPr>
       </w:pPr>
-      <w:r>
-        <w:rPr>
-          <w:lang w:val="en-US"/>
-        </w:rPr>
-        <w:t>IX_parents</w:t>
-      </w:r>
-    </w:p>
-    <w:p>
-      <w:pPr>
-        <w:pStyle w:val="PargrafodaLista"/>
-        <w:numPr>
-          <w:ilvl w:val="0"/>
-          <w:numId w:val="18"/>
-        </w:numPr>
-        <w:rPr>
-          <w:lang w:val="en-US"/>
-        </w:rPr>
-      </w:pPr>
+      <w:bookmarkStart w:id="0" w:name="_GoBack"/>
+      <w:bookmarkEnd w:id="0"/>
+      <w:proofErr w:type="spellStart"/>
       <w:r>
         <w:rPr>
           <w:lang w:val="en-US"/>
@@ -945,6 +1026,7 @@
         </w:rPr>
         <w:t>X_foundIn</w:t>
       </w:r>
+      <w:proofErr w:type="spellEnd"/>
     </w:p>
     <w:p>
       <w:pPr>
@@ -988,6 +1070,7 @@
           <w:lang w:val="en-US"/>
         </w:rPr>
       </w:pPr>
+      <w:proofErr w:type="spellStart"/>
       <w:r>
         <w:rPr>
           <w:lang w:val="en-US"/>
@@ -1012,6 +1095,7 @@
         </w:rPr>
         <w:t>ame</w:t>
       </w:r>
+      <w:proofErr w:type="spellEnd"/>
       <w:r>
         <w:rPr>
           <w:lang w:val="en-US"/>
@@ -1118,8 +1202,6 @@
           <w:lang w:val="en-US"/>
         </w:rPr>
       </w:pPr>
-      <w:bookmarkStart w:id="0" w:name="_GoBack"/>
-      <w:bookmarkEnd w:id="0"/>
     </w:p>
     <w:sectPr>
       <w:pgSz w:w="11906" w:h="16838"/>

</xml_diff>